<commit_message>
add mockup and requirements sections
</commit_message>
<xml_diff>
--- a/rezervito-hw-02/rezervito-62121-62151-62167-hw-02.docx
+++ b/rezervito-hw-02/rezervito-62121-62151-62167-hw-02.docx
@@ -75,7 +75,55 @@
           <w:szCs w:val="32"/>
           <w:lang w:val="bg-BG"/>
         </w:rPr>
-        <w:t>Проучване за осъществимост (Feasibility study)</w:t>
+        <w:t>Проучване за осъществимост (</w:t>
+      </w:r>
+      <w:proofErr w:type="spellStart"/>
+      <w:r>
+        <w:rPr>
+          <w:rFonts w:ascii="Arial" w:hAnsi="Arial" w:cs="Arial"/>
+          <w:b/>
+          <w:bCs/>
+          <w:sz w:val="32"/>
+          <w:szCs w:val="32"/>
+          <w:lang w:val="bg-BG"/>
+        </w:rPr>
+        <w:t>Feasibility</w:t>
+      </w:r>
+      <w:proofErr w:type="spellEnd"/>
+      <w:r>
+        <w:rPr>
+          <w:rFonts w:ascii="Arial" w:hAnsi="Arial" w:cs="Arial"/>
+          <w:b/>
+          <w:bCs/>
+          <w:sz w:val="32"/>
+          <w:szCs w:val="32"/>
+          <w:lang w:val="bg-BG"/>
+        </w:rPr>
+        <w:t xml:space="preserve"> </w:t>
+      </w:r>
+      <w:proofErr w:type="spellStart"/>
+      <w:r>
+        <w:rPr>
+          <w:rFonts w:ascii="Arial" w:hAnsi="Arial" w:cs="Arial"/>
+          <w:b/>
+          <w:bCs/>
+          <w:sz w:val="32"/>
+          <w:szCs w:val="32"/>
+          <w:lang w:val="bg-BG"/>
+        </w:rPr>
+        <w:t>study</w:t>
+      </w:r>
+      <w:proofErr w:type="spellEnd"/>
+      <w:r>
+        <w:rPr>
+          <w:rFonts w:ascii="Arial" w:hAnsi="Arial" w:cs="Arial"/>
+          <w:b/>
+          <w:bCs/>
+          <w:sz w:val="32"/>
+          <w:szCs w:val="32"/>
+          <w:lang w:val="bg-BG"/>
+        </w:rPr>
+        <w:t>)</w:t>
       </w:r>
     </w:p>
     <w:p>
@@ -93,6 +141,7 @@
           <w:lang w:val="bg-BG"/>
         </w:rPr>
       </w:pPr>
+      <w:proofErr w:type="spellStart"/>
       <w:r>
         <w:rPr>
           <w:rFonts w:ascii="Arial" w:hAnsi="Arial" w:cs="Arial"/>
@@ -102,6 +151,7 @@
         </w:rPr>
         <w:t>Bookybg</w:t>
       </w:r>
+      <w:proofErr w:type="spellEnd"/>
       <w:r>
         <w:rPr>
           <w:rFonts w:ascii="Arial" w:hAnsi="Arial" w:cs="Arial"/>
@@ -175,6 +225,7 @@
           <w:lang w:val="bg-BG"/>
         </w:rPr>
       </w:pPr>
+      <w:proofErr w:type="spellStart"/>
       <w:r>
         <w:rPr>
           <w:rFonts w:ascii="Arial" w:hAnsi="Arial" w:cs="Arial"/>
@@ -184,6 +235,7 @@
         </w:rPr>
         <w:t>Justbook</w:t>
       </w:r>
+      <w:proofErr w:type="spellEnd"/>
       <w:r>
         <w:rPr>
           <w:rFonts w:ascii="Arial" w:hAnsi="Arial" w:cs="Arial"/>
@@ -216,6 +268,7 @@
           <w:lang w:val="bg-BG"/>
         </w:rPr>
       </w:pPr>
+      <w:proofErr w:type="spellStart"/>
       <w:r>
         <w:rPr>
           <w:rFonts w:ascii="Arial" w:hAnsi="Arial" w:cs="Arial"/>
@@ -225,6 +278,7 @@
         </w:rPr>
         <w:t>Dineout</w:t>
       </w:r>
+      <w:proofErr w:type="spellEnd"/>
       <w:r>
         <w:rPr>
           <w:rFonts w:ascii="Arial" w:hAnsi="Arial" w:cs="Arial"/>
@@ -861,7 +915,25 @@
           <w:b/>
           <w:lang w:val="bg-BG"/>
         </w:rPr>
-        <w:t>, които правят резервция в ресторант</w:t>
+        <w:t xml:space="preserve">, които правят </w:t>
+      </w:r>
+      <w:proofErr w:type="spellStart"/>
+      <w:r>
+        <w:rPr>
+          <w:rFonts w:ascii="Arial" w:hAnsi="Arial" w:cs="Arial"/>
+          <w:b/>
+          <w:lang w:val="bg-BG"/>
+        </w:rPr>
+        <w:t>резервция</w:t>
+      </w:r>
+      <w:proofErr w:type="spellEnd"/>
+      <w:r>
+        <w:rPr>
+          <w:rFonts w:ascii="Arial" w:hAnsi="Arial" w:cs="Arial"/>
+          <w:b/>
+          <w:lang w:val="bg-BG"/>
+        </w:rPr>
+        <w:t xml:space="preserve"> в ресторант</w:t>
       </w:r>
       <w:r>
         <w:rPr>
@@ -1289,7 +1361,23 @@
           <w:rFonts w:ascii="Arial" w:hAnsi="Arial" w:cs="Arial"/>
           <w:lang w:val="bg-BG"/>
         </w:rPr>
-        <w:t>, които отговарят за хостването на системата. Те също така и прилагат обновленията по софтуера.</w:t>
+        <w:t xml:space="preserve">, които отговарят за </w:t>
+      </w:r>
+      <w:proofErr w:type="spellStart"/>
+      <w:r>
+        <w:rPr>
+          <w:rFonts w:ascii="Arial" w:hAnsi="Arial" w:cs="Arial"/>
+          <w:lang w:val="bg-BG"/>
+        </w:rPr>
+        <w:t>хостването</w:t>
+      </w:r>
+      <w:proofErr w:type="spellEnd"/>
+      <w:r>
+        <w:rPr>
+          <w:rFonts w:ascii="Arial" w:hAnsi="Arial" w:cs="Arial"/>
+          <w:lang w:val="bg-BG"/>
+        </w:rPr>
+        <w:t xml:space="preserve"> на системата. Те също така и прилагат обновленията по софтуера.</w:t>
       </w:r>
     </w:p>
     <w:p>
@@ -1319,6 +1407,7 @@
           <w:lang w:val="bg-BG"/>
         </w:rPr>
       </w:pPr>
+      <w:proofErr w:type="spellStart"/>
       <w:r>
         <w:rPr>
           <w:rFonts w:ascii="Arial" w:hAnsi="Arial" w:cs="Arial"/>
@@ -1328,7 +1417,19 @@
           <w:szCs w:val="32"/>
           <w:lang w:val="bg-BG"/>
         </w:rPr>
-        <w:t>Brainstorming сеси</w:t>
+        <w:t>Brainstorming</w:t>
+      </w:r>
+      <w:proofErr w:type="spellEnd"/>
+      <w:r>
+        <w:rPr>
+          <w:rFonts w:ascii="Arial" w:hAnsi="Arial" w:cs="Arial"/>
+          <w:b/>
+          <w:bCs/>
+          <w:sz w:val="32"/>
+          <w:szCs w:val="32"/>
+          <w:lang w:val="bg-BG"/>
+        </w:rPr>
+        <w:t xml:space="preserve"> сеси</w:t>
       </w:r>
       <w:r>
         <w:rPr>
@@ -2710,8 +2811,33 @@
           <w:rFonts w:ascii="Arial" w:hAnsi="Arial" w:cs="Arial"/>
           <w:lang w:val="bg-BG"/>
         </w:rPr>
-        <w:t>допълнения към въпросниците на клиентите и управителите, изготвяне на онлайн форми в Google forms</w:t>
-      </w:r>
+        <w:t xml:space="preserve">допълнения към въпросниците на клиентите и управителите, изготвяне на онлайн форми в </w:t>
+      </w:r>
+      <w:proofErr w:type="spellStart"/>
+      <w:r>
+        <w:rPr>
+          <w:rFonts w:ascii="Arial" w:hAnsi="Arial" w:cs="Arial"/>
+          <w:lang w:val="bg-BG"/>
+        </w:rPr>
+        <w:t>Google</w:t>
+      </w:r>
+      <w:proofErr w:type="spellEnd"/>
+      <w:r>
+        <w:rPr>
+          <w:rFonts w:ascii="Arial" w:hAnsi="Arial" w:cs="Arial"/>
+          <w:lang w:val="bg-BG"/>
+        </w:rPr>
+        <w:t xml:space="preserve"> </w:t>
+      </w:r>
+      <w:proofErr w:type="spellStart"/>
+      <w:r>
+        <w:rPr>
+          <w:rFonts w:ascii="Arial" w:hAnsi="Arial" w:cs="Arial"/>
+          <w:lang w:val="bg-BG"/>
+        </w:rPr>
+        <w:t>forms</w:t>
+      </w:r>
+      <w:proofErr w:type="spellEnd"/>
     </w:p>
     <w:p>
       <w:pPr>
@@ -3093,7 +3219,23 @@
           <w:rFonts w:ascii="Arial" w:hAnsi="Arial" w:cs="Arial"/>
           <w:lang w:val="bg-BG"/>
         </w:rPr>
-        <w:t xml:space="preserve">за направа на mockup на системата </w:t>
+        <w:t xml:space="preserve">за направа на </w:t>
+      </w:r>
+      <w:proofErr w:type="spellStart"/>
+      <w:r>
+        <w:rPr>
+          <w:rFonts w:ascii="Arial" w:hAnsi="Arial" w:cs="Arial"/>
+          <w:lang w:val="bg-BG"/>
+        </w:rPr>
+        <w:t>mockup</w:t>
+      </w:r>
+      <w:proofErr w:type="spellEnd"/>
+      <w:r>
+        <w:rPr>
+          <w:rFonts w:ascii="Arial" w:hAnsi="Arial" w:cs="Arial"/>
+          <w:lang w:val="bg-BG"/>
+        </w:rPr>
+        <w:t xml:space="preserve"> на системата </w:t>
       </w:r>
     </w:p>
     <w:p>
@@ -3123,8 +3265,33 @@
           <w:rFonts w:ascii="Arial" w:hAnsi="Arial" w:cs="Arial"/>
           <w:lang w:val="bg-BG"/>
         </w:rPr>
-        <w:t>изготвяне на mockup чрез приложението Balsamiq</w:t>
-      </w:r>
+        <w:t xml:space="preserve">изготвяне на </w:t>
+      </w:r>
+      <w:proofErr w:type="spellStart"/>
+      <w:r>
+        <w:rPr>
+          <w:rFonts w:ascii="Arial" w:hAnsi="Arial" w:cs="Arial"/>
+          <w:lang w:val="bg-BG"/>
+        </w:rPr>
+        <w:t>mockup</w:t>
+      </w:r>
+      <w:proofErr w:type="spellEnd"/>
+      <w:r>
+        <w:rPr>
+          <w:rFonts w:ascii="Arial" w:hAnsi="Arial" w:cs="Arial"/>
+          <w:lang w:val="bg-BG"/>
+        </w:rPr>
+        <w:t xml:space="preserve"> чрез приложението </w:t>
+      </w:r>
+      <w:proofErr w:type="spellStart"/>
+      <w:r>
+        <w:rPr>
+          <w:rFonts w:ascii="Arial" w:hAnsi="Arial" w:cs="Arial"/>
+          <w:lang w:val="bg-BG"/>
+        </w:rPr>
+        <w:t>Balsamiq</w:t>
+      </w:r>
+      <w:proofErr w:type="spellEnd"/>
     </w:p>
     <w:p>
       <w:pPr>
@@ -3278,15 +3445,27 @@
         </w:rPr>
         <w:t xml:space="preserve">одробните резултати от допитването се намират в папката </w:t>
       </w:r>
-      <w:r>
-        <w:rPr>
-          <w:rFonts w:ascii="Arial" w:hAnsi="Arial" w:cs="Arial"/>
-          <w:b/>
-          <w:bCs/>
-          <w:sz w:val="24"/>
-          <w:szCs w:val="32"/>
-        </w:rPr>
-        <w:t>rezervito-client-interview</w:t>
+      <w:proofErr w:type="spellStart"/>
+      <w:r>
+        <w:rPr>
+          <w:rFonts w:ascii="Arial" w:hAnsi="Arial" w:cs="Arial"/>
+          <w:b/>
+          <w:bCs/>
+          <w:sz w:val="24"/>
+          <w:szCs w:val="32"/>
+        </w:rPr>
+        <w:t>rezervito</w:t>
+      </w:r>
+      <w:proofErr w:type="spellEnd"/>
+      <w:r>
+        <w:rPr>
+          <w:rFonts w:ascii="Arial" w:hAnsi="Arial" w:cs="Arial"/>
+          <w:b/>
+          <w:bCs/>
+          <w:sz w:val="24"/>
+          <w:szCs w:val="32"/>
+        </w:rPr>
+        <w:t>-client-interview</w:t>
       </w:r>
       <w:r>
         <w:rPr>
@@ -3360,15 +3539,14 @@
           <w:szCs w:val="32"/>
           <w:lang w:val="bg-BG"/>
         </w:rPr>
-        <w:t>Проведохме</w:t>
-      </w:r>
-      <w:r>
-        <w:rPr>
-          <w:rFonts w:ascii="Arial" w:hAnsi="Arial" w:cs="Arial"/>
-          <w:bCs/>
-          <w:sz w:val="24"/>
-          <w:szCs w:val="32"/>
-          <w:lang w:val="bg-BG"/>
+        <w:t>Проведохме интервю с управител на ресторант чрез онлайн .</w:t>
+      </w:r>
+      <w:r>
+        <w:rPr>
+          <w:rFonts w:ascii="Arial" w:hAnsi="Arial" w:cs="Arial"/>
+          <w:bCs/>
+          <w:sz w:val="24"/>
+          <w:szCs w:val="32"/>
         </w:rPr>
         <w:t xml:space="preserve"> </w:t>
       </w:r>
@@ -3380,48 +3558,704 @@
           <w:szCs w:val="32"/>
           <w:lang w:val="bg-BG"/>
         </w:rPr>
-        <w:t>инте</w:t>
-      </w:r>
-      <w:r>
-        <w:rPr>
-          <w:rFonts w:ascii="Arial" w:hAnsi="Arial" w:cs="Arial"/>
-          <w:bCs/>
-          <w:sz w:val="24"/>
-          <w:szCs w:val="32"/>
-          <w:lang w:val="bg-BG"/>
-        </w:rPr>
-        <w:t>рвю</w:t>
-      </w:r>
-      <w:r>
-        <w:rPr>
-          <w:rFonts w:ascii="Arial" w:hAnsi="Arial" w:cs="Arial"/>
-          <w:bCs/>
-          <w:sz w:val="24"/>
-          <w:szCs w:val="32"/>
-          <w:lang w:val="bg-BG"/>
+        <w:t>Зададените въпроси и резултати</w:t>
+      </w:r>
+      <w:r>
+        <w:rPr>
+          <w:rFonts w:ascii="Arial" w:hAnsi="Arial" w:cs="Arial"/>
+          <w:bCs/>
+          <w:sz w:val="24"/>
+          <w:szCs w:val="32"/>
+          <w:lang w:val="bg-BG"/>
+        </w:rPr>
+        <w:t>те</w:t>
+      </w:r>
+      <w:r>
+        <w:rPr>
+          <w:rFonts w:ascii="Arial" w:hAnsi="Arial" w:cs="Arial"/>
+          <w:bCs/>
+          <w:sz w:val="24"/>
+          <w:szCs w:val="32"/>
+          <w:lang w:val="bg-BG"/>
+        </w:rPr>
+        <w:t xml:space="preserve"> от допитването се намират в папката </w:t>
+      </w:r>
+      <w:proofErr w:type="spellStart"/>
+      <w:r>
+        <w:rPr>
+          <w:rFonts w:ascii="Arial" w:hAnsi="Arial" w:cs="Arial"/>
+          <w:b/>
+          <w:bCs/>
+          <w:sz w:val="24"/>
+          <w:szCs w:val="32"/>
+        </w:rPr>
+        <w:t>rezervito</w:t>
+      </w:r>
+      <w:proofErr w:type="spellEnd"/>
+      <w:r>
+        <w:rPr>
+          <w:rFonts w:ascii="Arial" w:hAnsi="Arial" w:cs="Arial"/>
+          <w:b/>
+          <w:bCs/>
+          <w:sz w:val="24"/>
+          <w:szCs w:val="32"/>
+        </w:rPr>
+        <w:t>-</w:t>
+      </w:r>
+      <w:r>
+        <w:rPr>
+          <w:rFonts w:ascii="Arial" w:hAnsi="Arial" w:cs="Arial"/>
+          <w:b/>
+          <w:bCs/>
+          <w:sz w:val="24"/>
+          <w:szCs w:val="32"/>
+        </w:rPr>
+        <w:t>manager</w:t>
+      </w:r>
+      <w:r>
+        <w:rPr>
+          <w:rFonts w:ascii="Arial" w:hAnsi="Arial" w:cs="Arial"/>
+          <w:b/>
+          <w:bCs/>
+          <w:sz w:val="24"/>
+          <w:szCs w:val="32"/>
+        </w:rPr>
+        <w:t>-interview</w:t>
+      </w:r>
+      <w:r>
+        <w:rPr>
+          <w:rFonts w:ascii="Arial" w:hAnsi="Arial" w:cs="Arial"/>
+          <w:bCs/>
+          <w:sz w:val="24"/>
+          <w:szCs w:val="32"/>
+        </w:rPr>
+        <w:t>.</w:t>
+      </w:r>
+      <w:r>
+        <w:rPr>
+          <w:rFonts w:ascii="Arial" w:hAnsi="Arial" w:cs="Arial"/>
+          <w:bCs/>
+          <w:sz w:val="24"/>
+          <w:szCs w:val="32"/>
         </w:rPr>
         <w:t xml:space="preserve"> </w:t>
       </w:r>
-      <w:r>
-        <w:rPr>
-          <w:rFonts w:ascii="Arial" w:hAnsi="Arial" w:cs="Arial"/>
-          <w:bCs/>
-          <w:sz w:val="24"/>
-          <w:szCs w:val="32"/>
-          <w:lang w:val="bg-BG"/>
-        </w:rPr>
-        <w:t xml:space="preserve">с управител на ресторант чрез онлайн </w:t>
-      </w:r>
-      <w:r>
-        <w:rPr>
-          <w:rFonts w:ascii="Arial" w:hAnsi="Arial" w:cs="Arial"/>
-          <w:bCs/>
-          <w:sz w:val="24"/>
-          <w:szCs w:val="32"/>
-          <w:lang w:val="bg-BG"/>
+      <w:proofErr w:type="spellStart"/>
+      <w:r>
+        <w:rPr>
+          <w:rFonts w:ascii="Arial" w:hAnsi="Arial" w:cs="Arial"/>
+          <w:bCs/>
+          <w:sz w:val="24"/>
+          <w:szCs w:val="32"/>
+        </w:rPr>
+        <w:t>Можем</w:t>
+      </w:r>
+      <w:proofErr w:type="spellEnd"/>
+      <w:r>
+        <w:rPr>
+          <w:rFonts w:ascii="Arial" w:hAnsi="Arial" w:cs="Arial"/>
+          <w:bCs/>
+          <w:sz w:val="24"/>
+          <w:szCs w:val="32"/>
+        </w:rPr>
+        <w:t xml:space="preserve"> </w:t>
+      </w:r>
+      <w:proofErr w:type="spellStart"/>
+      <w:r>
+        <w:rPr>
+          <w:rFonts w:ascii="Arial" w:hAnsi="Arial" w:cs="Arial"/>
+          <w:bCs/>
+          <w:sz w:val="24"/>
+          <w:szCs w:val="32"/>
+        </w:rPr>
+        <w:t>да</w:t>
+      </w:r>
+      <w:proofErr w:type="spellEnd"/>
+      <w:r>
+        <w:rPr>
+          <w:rFonts w:ascii="Arial" w:hAnsi="Arial" w:cs="Arial"/>
+          <w:bCs/>
+          <w:sz w:val="24"/>
+          <w:szCs w:val="32"/>
+        </w:rPr>
+        <w:t xml:space="preserve"> </w:t>
+      </w:r>
+      <w:proofErr w:type="spellStart"/>
+      <w:r>
+        <w:rPr>
+          <w:rFonts w:ascii="Arial" w:hAnsi="Arial" w:cs="Arial"/>
+          <w:bCs/>
+          <w:sz w:val="24"/>
+          <w:szCs w:val="32"/>
+        </w:rPr>
+        <w:t>обобщим</w:t>
+      </w:r>
+      <w:proofErr w:type="spellEnd"/>
+      <w:r>
+        <w:rPr>
+          <w:rFonts w:ascii="Arial" w:hAnsi="Arial" w:cs="Arial"/>
+          <w:bCs/>
+          <w:sz w:val="24"/>
+          <w:szCs w:val="32"/>
+        </w:rPr>
+        <w:t xml:space="preserve">, </w:t>
+      </w:r>
+      <w:proofErr w:type="spellStart"/>
+      <w:r>
+        <w:rPr>
+          <w:rFonts w:ascii="Arial" w:hAnsi="Arial" w:cs="Arial"/>
+          <w:bCs/>
+          <w:sz w:val="24"/>
+          <w:szCs w:val="32"/>
+        </w:rPr>
+        <w:t>че</w:t>
+      </w:r>
+      <w:proofErr w:type="spellEnd"/>
+      <w:r>
+        <w:rPr>
+          <w:rFonts w:ascii="Arial" w:hAnsi="Arial" w:cs="Arial"/>
+          <w:bCs/>
+          <w:sz w:val="24"/>
+          <w:szCs w:val="32"/>
+        </w:rPr>
+        <w:t xml:space="preserve"> </w:t>
+      </w:r>
+    </w:p>
+    <w:p>
+      <w:pPr>
+        <w:pStyle w:val="a3"/>
+        <w:numPr>
+          <w:ilvl w:val="0"/>
+          <w:numId w:val="27"/>
+        </w:numPr>
+        <w:jc w:val="both"/>
+        <w:rPr>
+          <w:rFonts w:ascii="Arial" w:hAnsi="Arial" w:cs="Arial"/>
+          <w:b/>
+          <w:bCs/>
+          <w:sz w:val="24"/>
+          <w:szCs w:val="32"/>
+          <w:lang w:val="bg-BG"/>
+        </w:rPr>
+      </w:pPr>
+      <w:r>
+        <w:rPr>
+          <w:rFonts w:ascii="Arial" w:hAnsi="Arial" w:cs="Arial"/>
+          <w:bCs/>
+          <w:sz w:val="24"/>
+          <w:szCs w:val="32"/>
+          <w:lang w:val="bg-BG"/>
+        </w:rPr>
+        <w:t>резервациите в неговия ресторант са се извършвали главно чрез телефонно обаждане или на място</w:t>
+      </w:r>
+    </w:p>
+    <w:p>
+      <w:pPr>
+        <w:pStyle w:val="a3"/>
+        <w:numPr>
+          <w:ilvl w:val="0"/>
+          <w:numId w:val="27"/>
+        </w:numPr>
+        <w:jc w:val="both"/>
+        <w:rPr>
+          <w:rFonts w:ascii="Arial" w:hAnsi="Arial" w:cs="Arial"/>
+          <w:b/>
+          <w:bCs/>
+          <w:sz w:val="24"/>
+          <w:szCs w:val="32"/>
+          <w:lang w:val="bg-BG"/>
+        </w:rPr>
+      </w:pPr>
+      <w:r>
+        <w:rPr>
+          <w:rFonts w:ascii="Arial" w:hAnsi="Arial" w:cs="Arial"/>
+          <w:bCs/>
+          <w:sz w:val="24"/>
+          <w:szCs w:val="32"/>
+          <w:lang w:val="bg-BG"/>
+        </w:rPr>
+        <w:t>управителят има интерес да използва система, която да позволява онлайн резервиране</w:t>
+      </w:r>
+    </w:p>
+    <w:p>
+      <w:pPr>
+        <w:pStyle w:val="a3"/>
+        <w:numPr>
+          <w:ilvl w:val="0"/>
+          <w:numId w:val="27"/>
+        </w:numPr>
+        <w:jc w:val="both"/>
+        <w:rPr>
+          <w:rFonts w:ascii="Arial" w:hAnsi="Arial" w:cs="Arial"/>
+          <w:b/>
+          <w:bCs/>
+          <w:sz w:val="24"/>
+          <w:szCs w:val="32"/>
+          <w:lang w:val="bg-BG"/>
+        </w:rPr>
+      </w:pPr>
+      <w:r>
+        <w:rPr>
+          <w:rFonts w:ascii="Arial" w:hAnsi="Arial" w:cs="Arial"/>
+          <w:bCs/>
+          <w:sz w:val="24"/>
+          <w:szCs w:val="32"/>
+          <w:lang w:val="bg-BG"/>
+        </w:rPr>
+        <w:t>управителят би желал неговия ресторант да се рекламира в онлайн платформата за резервации</w:t>
+      </w:r>
+    </w:p>
+    <w:p>
+      <w:pPr>
+        <w:pStyle w:val="a3"/>
+        <w:numPr>
+          <w:ilvl w:val="0"/>
+          <w:numId w:val="27"/>
+        </w:numPr>
+        <w:jc w:val="both"/>
+        <w:rPr>
+          <w:rFonts w:ascii="Arial" w:hAnsi="Arial" w:cs="Arial"/>
+          <w:b/>
+          <w:bCs/>
+          <w:sz w:val="24"/>
+          <w:szCs w:val="32"/>
+          <w:lang w:val="bg-BG"/>
+        </w:rPr>
+      </w:pPr>
+      <w:r>
+        <w:rPr>
+          <w:rFonts w:ascii="Arial" w:hAnsi="Arial" w:cs="Arial"/>
+          <w:bCs/>
+          <w:sz w:val="24"/>
+          <w:szCs w:val="32"/>
+          <w:lang w:val="bg-BG"/>
+        </w:rPr>
+        <w:t xml:space="preserve">управителят </w:t>
+      </w:r>
+      <w:r>
+        <w:rPr>
+          <w:rFonts w:ascii="Arial" w:hAnsi="Arial" w:cs="Arial"/>
+          <w:bCs/>
+          <w:sz w:val="24"/>
+          <w:szCs w:val="32"/>
+          <w:lang w:val="bg-BG"/>
+        </w:rPr>
+        <w:t>е готов да даде отстъпка на клиенти, които резервират онлайн</w:t>
+      </w:r>
+    </w:p>
+    <w:p>
+      <w:pPr>
+        <w:pStyle w:val="a3"/>
+        <w:numPr>
+          <w:ilvl w:val="0"/>
+          <w:numId w:val="27"/>
+        </w:numPr>
+        <w:jc w:val="both"/>
+        <w:rPr>
+          <w:rFonts w:ascii="Arial" w:hAnsi="Arial" w:cs="Arial"/>
+          <w:bCs/>
+          <w:sz w:val="24"/>
+          <w:szCs w:val="32"/>
+          <w:lang w:val="bg-BG"/>
+        </w:rPr>
+      </w:pPr>
+      <w:r>
+        <w:rPr>
+          <w:rFonts w:ascii="Arial" w:hAnsi="Arial" w:cs="Arial"/>
+          <w:bCs/>
+          <w:sz w:val="24"/>
+          <w:szCs w:val="32"/>
+          <w:lang w:val="bg-BG"/>
+        </w:rPr>
+        <w:t>управителят е съгласен да използва данните за резервациите от системата, за да улесни настаняването</w:t>
+      </w:r>
+      <w:r>
+        <w:rPr>
+          <w:rFonts w:ascii="Arial" w:hAnsi="Arial" w:cs="Arial"/>
+          <w:bCs/>
+          <w:sz w:val="24"/>
+          <w:szCs w:val="32"/>
+          <w:lang w:val="bg-BG"/>
+        </w:rPr>
+        <w:t xml:space="preserve"> като получава информация </w:t>
+      </w:r>
+      <w:r>
+        <w:rPr>
+          <w:rFonts w:ascii="Arial" w:hAnsi="Arial" w:cs="Arial"/>
+          <w:bCs/>
+          <w:sz w:val="24"/>
+          <w:szCs w:val="32"/>
+          <w:lang w:val="bg-BG"/>
+        </w:rPr>
+        <w:t>за заетите и свободни</w:t>
+      </w:r>
+      <w:r>
+        <w:rPr>
+          <w:rFonts w:ascii="Arial" w:hAnsi="Arial" w:cs="Arial"/>
+          <w:bCs/>
+          <w:sz w:val="24"/>
+          <w:szCs w:val="32"/>
+          <w:lang w:val="bg-BG"/>
+        </w:rPr>
+        <w:t xml:space="preserve"> </w:t>
+      </w:r>
+      <w:r>
+        <w:rPr>
+          <w:rFonts w:ascii="Arial" w:hAnsi="Arial" w:cs="Arial"/>
+          <w:bCs/>
+          <w:sz w:val="24"/>
+          <w:szCs w:val="32"/>
+          <w:lang w:val="bg-BG"/>
+        </w:rPr>
+        <w:t>места в ресторанта в реално време</w:t>
+      </w:r>
+    </w:p>
+    <w:p>
+      <w:pPr>
+        <w:pStyle w:val="a3"/>
+        <w:numPr>
+          <w:ilvl w:val="0"/>
+          <w:numId w:val="27"/>
+        </w:numPr>
+        <w:jc w:val="both"/>
+        <w:rPr>
+          <w:rFonts w:ascii="Arial" w:hAnsi="Arial" w:cs="Arial"/>
+          <w:bCs/>
+          <w:sz w:val="24"/>
+          <w:szCs w:val="32"/>
+          <w:lang w:val="bg-BG"/>
+        </w:rPr>
+      </w:pPr>
+    </w:p>
+    <w:p>
+      <w:pPr>
+        <w:pStyle w:val="a3"/>
+        <w:ind w:left="360"/>
+        <w:jc w:val="both"/>
+        <w:rPr>
+          <w:rFonts w:ascii="Arial" w:hAnsi="Arial" w:cs="Arial"/>
+          <w:b/>
+          <w:bCs/>
+          <w:sz w:val="24"/>
+          <w:szCs w:val="32"/>
+          <w:lang w:val="bg-BG"/>
+        </w:rPr>
+      </w:pPr>
+    </w:p>
+    <w:p>
+      <w:pPr>
+        <w:pStyle w:val="a3"/>
+        <w:numPr>
+          <w:ilvl w:val="1"/>
+          <w:numId w:val="1"/>
+        </w:numPr>
+        <w:jc w:val="both"/>
+        <w:rPr>
+          <w:rFonts w:ascii="Arial" w:hAnsi="Arial" w:cs="Arial"/>
+          <w:b/>
+          <w:bCs/>
+          <w:sz w:val="28"/>
+          <w:szCs w:val="32"/>
+          <w:lang w:val="bg-BG"/>
+        </w:rPr>
+      </w:pPr>
+      <w:r>
+        <w:rPr>
+          <w:rFonts w:ascii="Arial" w:hAnsi="Arial" w:cs="Arial"/>
+          <w:bCs/>
+          <w:sz w:val="28"/>
+          <w:szCs w:val="32"/>
+          <w:lang w:val="bg-BG"/>
+        </w:rPr>
+        <w:t xml:space="preserve">Интервю с разработчиците </w:t>
+      </w:r>
+    </w:p>
+    <w:p>
+      <w:pPr>
+        <w:pStyle w:val="a3"/>
+        <w:ind w:left="360"/>
+        <w:jc w:val="both"/>
+        <w:rPr>
+          <w:rFonts w:ascii="Arial" w:hAnsi="Arial" w:cs="Arial"/>
+          <w:b/>
+          <w:bCs/>
+          <w:sz w:val="24"/>
+          <w:szCs w:val="32"/>
+          <w:lang w:val="bg-BG"/>
+        </w:rPr>
+      </w:pPr>
+      <w:r>
+        <w:rPr>
+          <w:rFonts w:ascii="Arial" w:hAnsi="Arial" w:cs="Arial"/>
+          <w:bCs/>
+          <w:sz w:val="24"/>
+          <w:szCs w:val="32"/>
+          <w:lang w:val="bg-BG"/>
+        </w:rPr>
+        <w:t>Писахме имейл на</w:t>
+      </w:r>
+      <w:r>
+        <w:rPr>
+          <w:rFonts w:ascii="Arial" w:hAnsi="Arial" w:cs="Arial"/>
+          <w:bCs/>
+          <w:sz w:val="24"/>
+          <w:szCs w:val="32"/>
+          <w:lang w:val="bg-BG"/>
+        </w:rPr>
+        <w:t xml:space="preserve"> системата</w:t>
+      </w:r>
+      <w:r>
+        <w:rPr>
+          <w:rFonts w:ascii="Arial" w:hAnsi="Arial" w:cs="Arial"/>
+          <w:bCs/>
+          <w:sz w:val="24"/>
+          <w:szCs w:val="32"/>
+          <w:lang w:val="bg-BG"/>
+        </w:rPr>
+        <w:t xml:space="preserve"> </w:t>
+      </w:r>
+      <w:r>
+        <w:rPr>
+          <w:rFonts w:ascii="Arial" w:hAnsi="Arial" w:cs="Arial"/>
+          <w:bCs/>
+          <w:sz w:val="24"/>
+          <w:szCs w:val="32"/>
+        </w:rPr>
+        <w:t xml:space="preserve">Rezzo.bg, в </w:t>
+      </w:r>
+      <w:proofErr w:type="spellStart"/>
+      <w:r>
+        <w:rPr>
+          <w:rFonts w:ascii="Arial" w:hAnsi="Arial" w:cs="Arial"/>
+          <w:bCs/>
+          <w:sz w:val="24"/>
+          <w:szCs w:val="32"/>
+        </w:rPr>
+        <w:t>който</w:t>
+      </w:r>
+      <w:proofErr w:type="spellEnd"/>
+      <w:r>
+        <w:rPr>
+          <w:rFonts w:ascii="Arial" w:hAnsi="Arial" w:cs="Arial"/>
+          <w:bCs/>
+          <w:sz w:val="24"/>
+          <w:szCs w:val="32"/>
+        </w:rPr>
+        <w:t xml:space="preserve"> </w:t>
+      </w:r>
+      <w:proofErr w:type="spellStart"/>
+      <w:r>
+        <w:rPr>
+          <w:rFonts w:ascii="Arial" w:hAnsi="Arial" w:cs="Arial"/>
+          <w:bCs/>
+          <w:sz w:val="24"/>
+          <w:szCs w:val="32"/>
+        </w:rPr>
+        <w:t>молим</w:t>
+      </w:r>
+      <w:proofErr w:type="spellEnd"/>
+      <w:r>
+        <w:rPr>
+          <w:rFonts w:ascii="Arial" w:hAnsi="Arial" w:cs="Arial"/>
+          <w:bCs/>
+          <w:sz w:val="24"/>
+          <w:szCs w:val="32"/>
+        </w:rPr>
+        <w:t xml:space="preserve"> </w:t>
+      </w:r>
+      <w:r>
+        <w:rPr>
+          <w:rFonts w:ascii="Arial" w:hAnsi="Arial" w:cs="Arial"/>
+          <w:bCs/>
+          <w:sz w:val="24"/>
+          <w:szCs w:val="32"/>
+          <w:lang w:val="bg-BG"/>
+        </w:rPr>
+        <w:t xml:space="preserve">разработчиците им да попълнят анкета с въпроси за нашия проект. За съжаление не получихме обратен отговор и анкетата </w:t>
+      </w:r>
+      <w:r>
+        <w:rPr>
+          <w:rFonts w:ascii="Arial" w:hAnsi="Arial" w:cs="Arial"/>
+          <w:bCs/>
+          <w:sz w:val="24"/>
+          <w:szCs w:val="32"/>
+          <w:lang w:val="bg-BG"/>
+        </w:rPr>
+        <w:t xml:space="preserve">не е попълнена. Въпросите се </w:t>
+      </w:r>
+      <w:r>
+        <w:rPr>
+          <w:rFonts w:ascii="Arial" w:hAnsi="Arial" w:cs="Arial"/>
+          <w:bCs/>
+          <w:sz w:val="24"/>
+          <w:szCs w:val="32"/>
+          <w:lang w:val="bg-BG"/>
+        </w:rPr>
+        <w:t xml:space="preserve">намират в </w:t>
+      </w:r>
+      <w:proofErr w:type="spellStart"/>
+      <w:r>
+        <w:rPr>
+          <w:rFonts w:ascii="Arial" w:hAnsi="Arial" w:cs="Arial"/>
+          <w:b/>
+          <w:bCs/>
+          <w:sz w:val="24"/>
+          <w:szCs w:val="32"/>
+        </w:rPr>
+        <w:t>rezervito</w:t>
+      </w:r>
+      <w:proofErr w:type="spellEnd"/>
+      <w:r>
+        <w:rPr>
+          <w:rFonts w:ascii="Arial" w:hAnsi="Arial" w:cs="Arial"/>
+          <w:b/>
+          <w:bCs/>
+          <w:sz w:val="24"/>
+          <w:szCs w:val="32"/>
+        </w:rPr>
+        <w:t>-</w:t>
+      </w:r>
+      <w:r>
+        <w:rPr>
+          <w:rFonts w:ascii="Arial" w:hAnsi="Arial" w:cs="Arial"/>
+          <w:b/>
+          <w:bCs/>
+          <w:sz w:val="24"/>
+          <w:szCs w:val="32"/>
+        </w:rPr>
+        <w:t>developer</w:t>
+      </w:r>
+      <w:r>
+        <w:rPr>
+          <w:rFonts w:ascii="Arial" w:hAnsi="Arial" w:cs="Arial"/>
+          <w:b/>
+          <w:bCs/>
+          <w:sz w:val="24"/>
+          <w:szCs w:val="32"/>
+        </w:rPr>
+        <w:t>-interview</w:t>
+      </w:r>
+      <w:r>
+        <w:rPr>
+          <w:rFonts w:ascii="Arial" w:hAnsi="Arial" w:cs="Arial"/>
+          <w:b/>
+          <w:bCs/>
+          <w:sz w:val="24"/>
+          <w:szCs w:val="32"/>
         </w:rPr>
         <w:t>.</w:t>
       </w:r>
+    </w:p>
+    <w:p>
+      <w:pPr>
+        <w:pStyle w:val="a3"/>
+        <w:numPr>
+          <w:ilvl w:val="0"/>
+          <w:numId w:val="1"/>
+        </w:numPr>
+        <w:rPr>
+          <w:rFonts w:ascii="Arial" w:hAnsi="Arial" w:cs="Arial"/>
+          <w:b/>
+          <w:bCs/>
+          <w:sz w:val="32"/>
+          <w:szCs w:val="32"/>
+          <w:lang w:val="bg-BG"/>
+        </w:rPr>
+      </w:pPr>
+      <w:r>
+        <w:rPr>
+          <w:rFonts w:ascii="Arial" w:hAnsi="Arial" w:cs="Arial"/>
+          <w:b/>
+          <w:bCs/>
+          <w:sz w:val="32"/>
+          <w:szCs w:val="32"/>
+          <w:lang w:val="bg-BG"/>
+        </w:rPr>
+        <w:t>Прототип</w:t>
+      </w:r>
+      <w:r>
+        <w:rPr>
+          <w:rFonts w:ascii="Arial" w:hAnsi="Arial" w:cs="Arial"/>
+          <w:b/>
+          <w:bCs/>
+          <w:sz w:val="32"/>
+          <w:szCs w:val="32"/>
+          <w:lang w:val="bg-BG"/>
+        </w:rPr>
+        <w:t xml:space="preserve"> на системата</w:t>
+      </w:r>
+    </w:p>
+    <w:p>
+      <w:pPr>
+        <w:pStyle w:val="a3"/>
+        <w:ind w:left="360"/>
+        <w:jc w:val="both"/>
+        <w:rPr>
+          <w:rFonts w:ascii="Arial" w:hAnsi="Arial" w:cs="Arial"/>
+          <w:bCs/>
+          <w:sz w:val="24"/>
+          <w:szCs w:val="32"/>
+          <w:lang w:val="bg-BG"/>
+        </w:rPr>
+      </w:pPr>
+      <w:r>
+        <w:rPr>
+          <w:rFonts w:ascii="Arial" w:hAnsi="Arial" w:cs="Arial"/>
+          <w:bCs/>
+          <w:sz w:val="24"/>
+          <w:szCs w:val="32"/>
+          <w:lang w:val="bg-BG"/>
+        </w:rPr>
+        <w:t xml:space="preserve">Направили сме визуален прототип на системата от тип мокъп. Прототипът е направен с помощта на системата </w:t>
+      </w:r>
+      <w:r>
+        <w:rPr>
+          <w:rFonts w:ascii="Arial" w:hAnsi="Arial" w:cs="Arial"/>
+          <w:bCs/>
+          <w:sz w:val="24"/>
+          <w:szCs w:val="32"/>
+        </w:rPr>
+        <w:t>Balsamiq</w:t>
+      </w:r>
+      <w:r>
+        <w:rPr>
+          <w:rFonts w:ascii="Arial" w:hAnsi="Arial" w:cs="Arial"/>
+          <w:bCs/>
+          <w:sz w:val="24"/>
+          <w:szCs w:val="32"/>
+          <w:lang w:val="bg-BG"/>
+        </w:rPr>
+        <w:t xml:space="preserve">. Резултатът е експортиран като </w:t>
+      </w:r>
+      <w:r>
+        <w:rPr>
+          <w:rFonts w:ascii="Arial" w:hAnsi="Arial" w:cs="Arial"/>
+          <w:bCs/>
+          <w:sz w:val="24"/>
+          <w:szCs w:val="32"/>
+        </w:rPr>
+        <w:t xml:space="preserve">.png </w:t>
+      </w:r>
+      <w:r>
+        <w:rPr>
+          <w:rFonts w:ascii="Arial" w:hAnsi="Arial" w:cs="Arial"/>
+          <w:bCs/>
+          <w:sz w:val="24"/>
+          <w:szCs w:val="32"/>
+          <w:lang w:val="bg-BG"/>
+        </w:rPr>
+        <w:t>изображения и се намира</w:t>
+      </w:r>
+      <w:r>
+        <w:rPr>
+          <w:rFonts w:ascii="Arial" w:hAnsi="Arial" w:cs="Arial"/>
+          <w:bCs/>
+          <w:sz w:val="24"/>
+          <w:szCs w:val="32"/>
+          <w:lang w:val="bg-BG"/>
+        </w:rPr>
+        <w:t xml:space="preserve"> в</w:t>
+      </w:r>
       <w:r>
         <w:rPr>
           <w:rFonts w:ascii="Arial" w:hAnsi="Arial" w:cs="Arial"/>
@@ -3434,22 +4268,416 @@
       <w:r>
         <w:rPr>
           <w:rFonts w:ascii="Arial" w:hAnsi="Arial" w:cs="Arial"/>
-          <w:bCs/>
-          <w:sz w:val="24"/>
-          <w:szCs w:val="32"/>
-          <w:lang w:val="bg-BG"/>
-        </w:rPr>
-        <w:t>Зададените въпроси и резултати</w:t>
-      </w:r>
-      <w:r>
-        <w:rPr>
-          <w:rFonts w:ascii="Arial" w:hAnsi="Arial" w:cs="Arial"/>
-          <w:bCs/>
-          <w:sz w:val="24"/>
-          <w:szCs w:val="32"/>
-          <w:lang w:val="bg-BG"/>
-        </w:rPr>
-        <w:t>те</w:t>
+          <w:b/>
+          <w:bCs/>
+          <w:sz w:val="24"/>
+          <w:szCs w:val="32"/>
+        </w:rPr>
+        <w:t>mockup</w:t>
+      </w:r>
+      <w:r>
+        <w:rPr>
+          <w:rFonts w:ascii="Arial" w:hAnsi="Arial" w:cs="Arial"/>
+          <w:b/>
+          <w:bCs/>
+          <w:sz w:val="24"/>
+          <w:szCs w:val="32"/>
+        </w:rPr>
+        <w:t>.</w:t>
+      </w:r>
+      <w:r>
+        <w:rPr>
+          <w:rFonts w:ascii="Arial" w:hAnsi="Arial" w:cs="Arial"/>
+          <w:b/>
+          <w:bCs/>
+          <w:sz w:val="24"/>
+          <w:szCs w:val="32"/>
+        </w:rPr>
+        <w:t xml:space="preserve"> </w:t>
+      </w:r>
+      <w:r>
+        <w:rPr>
+          <w:rFonts w:ascii="Arial" w:hAnsi="Arial" w:cs="Arial"/>
+          <w:bCs/>
+          <w:sz w:val="24"/>
+          <w:szCs w:val="32"/>
+          <w:lang w:val="bg-BG"/>
+        </w:rPr>
+        <w:t>Разделили сме двете главни подсистеми</w:t>
+      </w:r>
+      <w:r>
+        <w:rPr>
+          <w:rFonts w:ascii="Arial" w:hAnsi="Arial" w:cs="Arial"/>
+          <w:bCs/>
+          <w:sz w:val="24"/>
+          <w:szCs w:val="32"/>
+        </w:rPr>
+        <w:t xml:space="preserve"> </w:t>
+      </w:r>
+      <w:r>
+        <w:rPr>
+          <w:rFonts w:ascii="Arial" w:hAnsi="Arial" w:cs="Arial"/>
+          <w:bCs/>
+          <w:sz w:val="24"/>
+          <w:szCs w:val="32"/>
+          <w:lang w:val="bg-BG"/>
+        </w:rPr>
+        <w:t>в отделни папки</w:t>
+      </w:r>
+      <w:r>
+        <w:rPr>
+          <w:rFonts w:ascii="Arial" w:hAnsi="Arial" w:cs="Arial"/>
+          <w:bCs/>
+          <w:sz w:val="24"/>
+          <w:szCs w:val="32"/>
+          <w:lang w:val="bg-BG"/>
+        </w:rPr>
+        <w:t xml:space="preserve"> : тази на клиентите в папка </w:t>
+      </w:r>
+      <w:r>
+        <w:rPr>
+          <w:rFonts w:ascii="Arial" w:hAnsi="Arial" w:cs="Arial"/>
+          <w:b/>
+          <w:bCs/>
+          <w:sz w:val="24"/>
+          <w:szCs w:val="32"/>
+        </w:rPr>
+        <w:t>client</w:t>
+      </w:r>
+      <w:r>
+        <w:rPr>
+          <w:rFonts w:ascii="Arial" w:hAnsi="Arial" w:cs="Arial"/>
+          <w:bCs/>
+          <w:sz w:val="24"/>
+          <w:szCs w:val="32"/>
+          <w:lang w:val="bg-BG"/>
+        </w:rPr>
+        <w:t xml:space="preserve"> </w:t>
+      </w:r>
+      <w:r>
+        <w:rPr>
+          <w:rFonts w:ascii="Arial" w:hAnsi="Arial" w:cs="Arial"/>
+          <w:bCs/>
+          <w:sz w:val="24"/>
+          <w:szCs w:val="32"/>
+        </w:rPr>
+        <w:t xml:space="preserve">и тази за управителите в </w:t>
+      </w:r>
+      <w:r>
+        <w:rPr>
+          <w:rFonts w:ascii="Arial" w:hAnsi="Arial" w:cs="Arial"/>
+          <w:bCs/>
+          <w:sz w:val="24"/>
+          <w:szCs w:val="32"/>
+          <w:lang w:val="bg-BG"/>
+        </w:rPr>
+        <w:t xml:space="preserve">папка </w:t>
+      </w:r>
+      <w:r>
+        <w:rPr>
+          <w:rFonts w:ascii="Arial" w:hAnsi="Arial" w:cs="Arial"/>
+          <w:b/>
+          <w:bCs/>
+          <w:sz w:val="24"/>
+          <w:szCs w:val="32"/>
+        </w:rPr>
+        <w:t>manager</w:t>
+      </w:r>
+      <w:r>
+        <w:rPr>
+          <w:rFonts w:ascii="Arial" w:hAnsi="Arial" w:cs="Arial"/>
+          <w:bCs/>
+          <w:sz w:val="24"/>
+          <w:szCs w:val="32"/>
+        </w:rPr>
+        <w:t>.</w:t>
+      </w:r>
+      <w:r>
+        <w:rPr>
+          <w:rFonts w:ascii="Arial" w:hAnsi="Arial" w:cs="Arial"/>
+          <w:bCs/>
+          <w:sz w:val="24"/>
+          <w:szCs w:val="32"/>
+          <w:lang w:val="bg-BG"/>
+        </w:rPr>
+        <w:t xml:space="preserve"> </w:t>
+      </w:r>
+    </w:p>
+    <w:p>
+      <w:pPr>
+        <w:pStyle w:val="a3"/>
+        <w:numPr>
+          <w:ilvl w:val="0"/>
+          <w:numId w:val="1"/>
+        </w:numPr>
+        <w:rPr>
+          <w:rFonts w:ascii="Arial" w:hAnsi="Arial" w:cs="Arial"/>
+          <w:b/>
+          <w:bCs/>
+          <w:sz w:val="32"/>
+          <w:szCs w:val="32"/>
+          <w:lang w:val="bg-BG"/>
+        </w:rPr>
+      </w:pPr>
+      <w:r>
+        <w:rPr>
+          <w:rFonts w:ascii="Arial" w:hAnsi="Arial" w:cs="Arial"/>
+          <w:b/>
+          <w:bCs/>
+          <w:sz w:val="32"/>
+          <w:szCs w:val="32"/>
+          <w:lang w:val="bg-BG"/>
+        </w:rPr>
+        <w:t>Извлечени изисквания</w:t>
+      </w:r>
+    </w:p>
+    <w:p>
+      <w:pPr>
+        <w:jc w:val="both"/>
+        <w:rPr>
+          <w:rFonts w:ascii="Arial" w:hAnsi="Arial" w:cs="Arial"/>
+          <w:bCs/>
+          <w:sz w:val="24"/>
+          <w:szCs w:val="32"/>
+        </w:rPr>
+      </w:pPr>
+      <w:r>
+        <w:rPr>
+          <w:rFonts w:ascii="Arial" w:hAnsi="Arial" w:cs="Arial"/>
+          <w:bCs/>
+          <w:sz w:val="24"/>
+          <w:szCs w:val="32"/>
+          <w:lang w:val="bg-BG"/>
+        </w:rPr>
+        <w:t>От проведените</w:t>
+      </w:r>
+      <w:r>
+        <w:rPr>
+          <w:rFonts w:ascii="Arial" w:hAnsi="Arial" w:cs="Arial"/>
+          <w:b/>
+          <w:bCs/>
+          <w:sz w:val="24"/>
+          <w:szCs w:val="32"/>
+          <w:lang w:val="bg-BG"/>
+        </w:rPr>
+        <w:t xml:space="preserve"> </w:t>
+      </w:r>
+      <w:r>
+        <w:rPr>
+          <w:rFonts w:ascii="Arial" w:hAnsi="Arial" w:cs="Arial"/>
+          <w:bCs/>
+          <w:sz w:val="24"/>
+          <w:szCs w:val="32"/>
+          <w:lang w:val="bg-BG"/>
+        </w:rPr>
+        <w:t>интервюта</w:t>
+      </w:r>
+      <w:r>
+        <w:rPr>
+          <w:rFonts w:ascii="Arial" w:hAnsi="Arial" w:cs="Arial"/>
+          <w:bCs/>
+          <w:sz w:val="24"/>
+          <w:szCs w:val="32"/>
+          <w:lang w:val="bg-BG"/>
+        </w:rPr>
+        <w:t xml:space="preserve"> за всяка </w:t>
+      </w:r>
+      <w:r>
+        <w:rPr>
+          <w:rFonts w:ascii="Arial" w:hAnsi="Arial" w:cs="Arial"/>
+          <w:bCs/>
+          <w:sz w:val="24"/>
+          <w:szCs w:val="32"/>
+          <w:lang w:val="bg-BG"/>
+        </w:rPr>
+        <w:t xml:space="preserve">група </w:t>
+      </w:r>
+      <w:r>
+        <w:rPr>
+          <w:rFonts w:ascii="Arial" w:hAnsi="Arial" w:cs="Arial"/>
+          <w:bCs/>
+          <w:sz w:val="24"/>
+          <w:szCs w:val="32"/>
+          <w:lang w:val="bg-BG"/>
+        </w:rPr>
+        <w:t>заинтересовани лица</w:t>
+      </w:r>
+      <w:r>
+        <w:rPr>
+          <w:rFonts w:ascii="Arial" w:hAnsi="Arial" w:cs="Arial"/>
+          <w:bCs/>
+          <w:sz w:val="24"/>
+          <w:szCs w:val="32"/>
+          <w:lang w:val="bg-BG"/>
+        </w:rPr>
+        <w:t xml:space="preserve"> </w:t>
+      </w:r>
+      <w:r>
+        <w:rPr>
+          <w:rFonts w:ascii="Arial" w:hAnsi="Arial" w:cs="Arial"/>
+          <w:bCs/>
+          <w:sz w:val="24"/>
+          <w:szCs w:val="32"/>
+          <w:lang w:val="bg-BG"/>
+        </w:rPr>
+        <w:t xml:space="preserve">формулирахме </w:t>
+      </w:r>
+      <w:r>
+        <w:rPr>
+          <w:rFonts w:ascii="Arial" w:hAnsi="Arial" w:cs="Arial"/>
+          <w:bCs/>
+          <w:sz w:val="24"/>
+          <w:szCs w:val="32"/>
+          <w:lang w:val="bg-BG"/>
+        </w:rPr>
+        <w:t>актьори</w:t>
+      </w:r>
+      <w:r>
+        <w:rPr>
+          <w:rFonts w:ascii="Arial" w:hAnsi="Arial" w:cs="Arial"/>
+          <w:bCs/>
+          <w:sz w:val="24"/>
+          <w:szCs w:val="32"/>
+          <w:lang w:val="bg-BG"/>
+        </w:rPr>
+        <w:t>те на системата</w:t>
+      </w:r>
+      <w:r>
+        <w:rPr>
+          <w:rFonts w:ascii="Arial" w:hAnsi="Arial" w:cs="Arial"/>
+          <w:bCs/>
+          <w:sz w:val="24"/>
+          <w:szCs w:val="32"/>
+          <w:lang w:val="bg-BG"/>
+        </w:rPr>
+        <w:t xml:space="preserve">, </w:t>
+      </w:r>
+      <w:r>
+        <w:rPr>
+          <w:rFonts w:ascii="Arial" w:hAnsi="Arial" w:cs="Arial"/>
+          <w:bCs/>
+          <w:sz w:val="24"/>
+          <w:szCs w:val="32"/>
+          <w:lang w:val="bg-BG"/>
+        </w:rPr>
+        <w:t xml:space="preserve">целите им </w:t>
+      </w:r>
+      <w:r>
+        <w:rPr>
+          <w:rFonts w:ascii="Arial" w:hAnsi="Arial" w:cs="Arial"/>
+          <w:bCs/>
+          <w:sz w:val="24"/>
+          <w:szCs w:val="32"/>
+          <w:lang w:val="bg-BG"/>
+        </w:rPr>
+        <w:t>(</w:t>
+      </w:r>
+      <w:r>
+        <w:rPr>
+          <w:rFonts w:ascii="Arial" w:hAnsi="Arial" w:cs="Arial"/>
+          <w:bCs/>
+          <w:sz w:val="24"/>
+          <w:szCs w:val="32"/>
+        </w:rPr>
+        <w:t>goals</w:t>
+      </w:r>
+      <w:r>
+        <w:rPr>
+          <w:rFonts w:ascii="Arial" w:hAnsi="Arial" w:cs="Arial"/>
+          <w:bCs/>
+          <w:sz w:val="24"/>
+          <w:szCs w:val="32"/>
+          <w:lang w:val="bg-BG"/>
+        </w:rPr>
+        <w:t xml:space="preserve">) </w:t>
+      </w:r>
+      <w:r>
+        <w:rPr>
+          <w:rFonts w:ascii="Arial" w:hAnsi="Arial" w:cs="Arial"/>
+          <w:bCs/>
+          <w:sz w:val="24"/>
+          <w:szCs w:val="32"/>
+          <w:lang w:val="bg-BG"/>
+        </w:rPr>
+        <w:t xml:space="preserve">и </w:t>
+      </w:r>
+      <w:r>
+        <w:rPr>
+          <w:rFonts w:ascii="Arial" w:hAnsi="Arial" w:cs="Arial"/>
+          <w:bCs/>
+          <w:sz w:val="24"/>
+          <w:szCs w:val="32"/>
+          <w:lang w:val="bg-BG"/>
+        </w:rPr>
+        <w:t xml:space="preserve">техните </w:t>
+      </w:r>
+      <w:r>
+        <w:rPr>
+          <w:rFonts w:ascii="Arial" w:hAnsi="Arial" w:cs="Arial"/>
+          <w:bCs/>
+          <w:sz w:val="24"/>
+          <w:szCs w:val="32"/>
+          <w:lang w:val="bg-BG"/>
+        </w:rPr>
+        <w:t>функционални изисквания</w:t>
+      </w:r>
+      <w:r>
+        <w:rPr>
+          <w:rFonts w:ascii="Arial" w:hAnsi="Arial" w:cs="Arial"/>
+          <w:bCs/>
+          <w:sz w:val="24"/>
+          <w:szCs w:val="32"/>
+          <w:lang w:val="bg-BG"/>
+        </w:rPr>
+        <w:t>. И</w:t>
+      </w:r>
+      <w:r>
+        <w:rPr>
+          <w:rFonts w:ascii="Arial" w:hAnsi="Arial" w:cs="Arial"/>
+          <w:bCs/>
+          <w:sz w:val="24"/>
+          <w:szCs w:val="32"/>
+          <w:lang w:val="bg-BG"/>
+        </w:rPr>
+        <w:t xml:space="preserve">зползвахме системата </w:t>
+      </w:r>
+      <w:r>
+        <w:rPr>
+          <w:rFonts w:ascii="Arial" w:hAnsi="Arial" w:cs="Arial"/>
+          <w:bCs/>
+          <w:sz w:val="24"/>
+          <w:szCs w:val="32"/>
+        </w:rPr>
+        <w:t>CaseComplete</w:t>
+      </w:r>
+      <w:r>
+        <w:rPr>
+          <w:rFonts w:ascii="Arial" w:hAnsi="Arial" w:cs="Arial"/>
+          <w:bCs/>
+          <w:sz w:val="24"/>
+          <w:szCs w:val="32"/>
+          <w:lang w:val="bg-BG"/>
+        </w:rPr>
+        <w:t xml:space="preserve"> за изготвяне на документация на актьорите и изискванията</w:t>
+      </w:r>
+      <w:r>
+        <w:rPr>
+          <w:rFonts w:ascii="Arial" w:hAnsi="Arial" w:cs="Arial"/>
+          <w:bCs/>
+          <w:sz w:val="24"/>
+          <w:szCs w:val="32"/>
+        </w:rPr>
+        <w:t>.</w:t>
+      </w:r>
+      <w:r>
+        <w:rPr>
+          <w:rFonts w:ascii="Arial" w:hAnsi="Arial" w:cs="Arial"/>
+          <w:bCs/>
+          <w:sz w:val="24"/>
+          <w:szCs w:val="32"/>
+          <w:lang w:val="bg-BG"/>
+        </w:rPr>
+        <w:t xml:space="preserve"> Резултатите </w:t>
       </w:r>
       <w:bookmarkStart w:id="0" w:name="_GoBack"/>
       <w:bookmarkEnd w:id="0"/>
@@ -3461,37 +4689,7 @@
           <w:szCs w:val="32"/>
           <w:lang w:val="bg-BG"/>
         </w:rPr>
-        <w:t xml:space="preserve"> от допитването се намират в папката </w:t>
-      </w:r>
-      <w:r>
-        <w:rPr>
-          <w:rFonts w:ascii="Arial" w:hAnsi="Arial" w:cs="Arial"/>
-          <w:b/>
-          <w:bCs/>
-          <w:sz w:val="24"/>
-          <w:szCs w:val="32"/>
-        </w:rPr>
-        <w:t>rezervito-</w:t>
-      </w:r>
-      <w:r>
-        <w:rPr>
-          <w:rFonts w:ascii="Arial" w:hAnsi="Arial" w:cs="Arial"/>
-          <w:b/>
-          <w:bCs/>
-          <w:sz w:val="24"/>
-          <w:szCs w:val="32"/>
-        </w:rPr>
-        <w:t>manager</w:t>
-      </w:r>
-      <w:r>
-        <w:rPr>
-          <w:rFonts w:ascii="Arial" w:hAnsi="Arial" w:cs="Arial"/>
-          <w:b/>
-          <w:bCs/>
-          <w:sz w:val="24"/>
-          <w:szCs w:val="32"/>
-        </w:rPr>
-        <w:t>-interview</w:t>
+        <w:t xml:space="preserve">експортирахме в </w:t>
       </w:r>
       <w:r>
         <w:rPr>
@@ -3502,211 +4700,23 @@
         </w:rPr>
         <w:t>.</w:t>
       </w:r>
-      <w:r>
-        <w:rPr>
-          <w:rFonts w:ascii="Arial" w:hAnsi="Arial" w:cs="Arial"/>
-          <w:bCs/>
-          <w:sz w:val="24"/>
-          <w:szCs w:val="32"/>
-        </w:rPr>
-        <w:t xml:space="preserve"> Можем да обобщим, че </w:t>
-      </w:r>
-    </w:p>
-    <w:p>
-      <w:pPr>
-        <w:pStyle w:val="a3"/>
-        <w:numPr>
-          <w:ilvl w:val="0"/>
-          <w:numId w:val="27"/>
-        </w:numPr>
-        <w:jc w:val="both"/>
-        <w:rPr>
-          <w:rFonts w:ascii="Arial" w:hAnsi="Arial" w:cs="Arial"/>
-          <w:b/>
-          <w:bCs/>
-          <w:sz w:val="24"/>
-          <w:szCs w:val="32"/>
-          <w:lang w:val="bg-BG"/>
-        </w:rPr>
-      </w:pPr>
-      <w:r>
-        <w:rPr>
-          <w:rFonts w:ascii="Arial" w:hAnsi="Arial" w:cs="Arial"/>
-          <w:bCs/>
-          <w:sz w:val="24"/>
-          <w:szCs w:val="32"/>
-          <w:lang w:val="bg-BG"/>
-        </w:rPr>
-        <w:t>резервациите в неговия ресторант са се извършвали главно чрез телефонно обаждане или на място</w:t>
-      </w:r>
-    </w:p>
-    <w:p>
-      <w:pPr>
-        <w:pStyle w:val="a3"/>
-        <w:numPr>
-          <w:ilvl w:val="0"/>
-          <w:numId w:val="27"/>
-        </w:numPr>
-        <w:jc w:val="both"/>
-        <w:rPr>
-          <w:rFonts w:ascii="Arial" w:hAnsi="Arial" w:cs="Arial"/>
-          <w:b/>
-          <w:bCs/>
-          <w:sz w:val="24"/>
-          <w:szCs w:val="32"/>
-          <w:lang w:val="bg-BG"/>
-        </w:rPr>
-      </w:pPr>
-      <w:r>
-        <w:rPr>
-          <w:rFonts w:ascii="Arial" w:hAnsi="Arial" w:cs="Arial"/>
-          <w:bCs/>
-          <w:sz w:val="24"/>
-          <w:szCs w:val="32"/>
-          <w:lang w:val="bg-BG"/>
-        </w:rPr>
-        <w:t>управителят има интерес да използва система, която да позволява онлайн резервиране</w:t>
-      </w:r>
-    </w:p>
-    <w:p>
-      <w:pPr>
-        <w:pStyle w:val="a3"/>
-        <w:numPr>
-          <w:ilvl w:val="0"/>
-          <w:numId w:val="27"/>
-        </w:numPr>
-        <w:jc w:val="both"/>
-        <w:rPr>
-          <w:rFonts w:ascii="Arial" w:hAnsi="Arial" w:cs="Arial"/>
-          <w:b/>
-          <w:bCs/>
-          <w:sz w:val="24"/>
-          <w:szCs w:val="32"/>
-          <w:lang w:val="bg-BG"/>
-        </w:rPr>
-      </w:pPr>
-      <w:r>
-        <w:rPr>
-          <w:rFonts w:ascii="Arial" w:hAnsi="Arial" w:cs="Arial"/>
-          <w:bCs/>
-          <w:sz w:val="24"/>
-          <w:szCs w:val="32"/>
-          <w:lang w:val="bg-BG"/>
-        </w:rPr>
-        <w:t xml:space="preserve">управителят </w:t>
-      </w:r>
-      <w:r>
-        <w:rPr>
-          <w:rFonts w:ascii="Arial" w:hAnsi="Arial" w:cs="Arial"/>
-          <w:bCs/>
-          <w:sz w:val="24"/>
-          <w:szCs w:val="32"/>
-          <w:lang w:val="bg-BG"/>
-        </w:rPr>
-        <w:t>би желал неговия ресторант да се рекламира в онлайн платформата за резервации</w:t>
-      </w:r>
-    </w:p>
-    <w:p>
-      <w:pPr>
-        <w:pStyle w:val="a3"/>
-        <w:numPr>
-          <w:ilvl w:val="0"/>
-          <w:numId w:val="27"/>
-        </w:numPr>
-        <w:jc w:val="both"/>
-        <w:rPr>
-          <w:rFonts w:ascii="Arial" w:hAnsi="Arial" w:cs="Arial"/>
-          <w:b/>
-          <w:bCs/>
-          <w:sz w:val="24"/>
-          <w:szCs w:val="32"/>
-          <w:lang w:val="bg-BG"/>
-        </w:rPr>
-      </w:pPr>
-      <w:r>
-        <w:rPr>
-          <w:rFonts w:ascii="Arial" w:hAnsi="Arial" w:cs="Arial"/>
-          <w:bCs/>
-          <w:sz w:val="24"/>
-          <w:szCs w:val="32"/>
-          <w:lang w:val="bg-BG"/>
-        </w:rPr>
-        <w:t xml:space="preserve">управителят </w:t>
-      </w:r>
-      <w:r>
-        <w:rPr>
-          <w:rFonts w:ascii="Arial" w:hAnsi="Arial" w:cs="Arial"/>
-          <w:bCs/>
-          <w:sz w:val="24"/>
-          <w:szCs w:val="32"/>
-          <w:lang w:val="bg-BG"/>
-        </w:rPr>
-        <w:t>е готов да даде отстъпка на клиенти, които резервират онлайн</w:t>
-      </w:r>
-    </w:p>
-    <w:p>
-      <w:pPr>
-        <w:pStyle w:val="a3"/>
-        <w:numPr>
-          <w:ilvl w:val="0"/>
-          <w:numId w:val="27"/>
-        </w:numPr>
-        <w:jc w:val="both"/>
-        <w:rPr>
-          <w:rFonts w:ascii="Arial" w:hAnsi="Arial" w:cs="Arial"/>
-          <w:bCs/>
-          <w:sz w:val="24"/>
-          <w:szCs w:val="32"/>
-          <w:lang w:val="bg-BG"/>
-        </w:rPr>
-      </w:pPr>
-      <w:r>
-        <w:rPr>
-          <w:rFonts w:ascii="Arial" w:hAnsi="Arial" w:cs="Arial"/>
-          <w:bCs/>
-          <w:sz w:val="24"/>
-          <w:szCs w:val="32"/>
-          <w:lang w:val="bg-BG"/>
-        </w:rPr>
-        <w:t xml:space="preserve">управителят </w:t>
-      </w:r>
-      <w:r>
-        <w:rPr>
-          <w:rFonts w:ascii="Arial" w:hAnsi="Arial" w:cs="Arial"/>
-          <w:bCs/>
-          <w:sz w:val="24"/>
-          <w:szCs w:val="32"/>
-          <w:lang w:val="bg-BG"/>
-        </w:rPr>
-        <w:t>е съгласен да използва данните за резервациите от системата, за да улесни настаняването</w:t>
-      </w:r>
-      <w:r>
-        <w:rPr>
-          <w:rFonts w:ascii="Arial" w:hAnsi="Arial" w:cs="Arial"/>
-          <w:bCs/>
-          <w:sz w:val="24"/>
-          <w:szCs w:val="32"/>
-          <w:lang w:val="bg-BG"/>
-        </w:rPr>
-        <w:t xml:space="preserve"> като получава информация </w:t>
-      </w:r>
-      <w:r>
-        <w:rPr>
-          <w:rFonts w:ascii="Arial" w:hAnsi="Arial" w:cs="Arial"/>
-          <w:bCs/>
-          <w:sz w:val="24"/>
-          <w:szCs w:val="32"/>
-          <w:lang w:val="bg-BG"/>
-        </w:rPr>
-        <w:t>за заетите и свободни</w:t>
-      </w:r>
-      <w:r>
-        <w:rPr>
-          <w:rFonts w:ascii="Arial" w:hAnsi="Arial" w:cs="Arial"/>
-          <w:bCs/>
-          <w:sz w:val="24"/>
-          <w:szCs w:val="32"/>
-          <w:lang w:val="bg-BG"/>
+      <w:proofErr w:type="spellStart"/>
+      <w:r>
+        <w:rPr>
+          <w:rFonts w:ascii="Arial" w:hAnsi="Arial" w:cs="Arial"/>
+          <w:bCs/>
+          <w:sz w:val="24"/>
+          <w:szCs w:val="32"/>
+        </w:rPr>
+        <w:t>docx</w:t>
+      </w:r>
+      <w:proofErr w:type="spellEnd"/>
+      <w:r>
+        <w:rPr>
+          <w:rFonts w:ascii="Arial" w:hAnsi="Arial" w:cs="Arial"/>
+          <w:bCs/>
+          <w:sz w:val="24"/>
+          <w:szCs w:val="32"/>
         </w:rPr>
         <w:t xml:space="preserve"> </w:t>
       </w:r>
@@ -3718,35 +4728,27 @@
           <w:szCs w:val="32"/>
           <w:lang w:val="bg-BG"/>
         </w:rPr>
-        <w:t>места в ресторанта</w:t>
-      </w:r>
-      <w:r>
-        <w:rPr>
-          <w:rFonts w:ascii="Arial" w:hAnsi="Arial" w:cs="Arial"/>
-          <w:bCs/>
-          <w:sz w:val="24"/>
-          <w:szCs w:val="32"/>
-          <w:lang w:val="bg-BG"/>
-        </w:rPr>
-        <w:t xml:space="preserve"> в реално време</w:t>
-      </w:r>
-    </w:p>
-    <w:p>
-      <w:pPr>
-        <w:pStyle w:val="a3"/>
-        <w:numPr>
-          <w:ilvl w:val="0"/>
-          <w:numId w:val="27"/>
-        </w:numPr>
-        <w:jc w:val="both"/>
-        <w:rPr>
-          <w:rFonts w:ascii="Arial" w:hAnsi="Arial" w:cs="Arial"/>
-          <w:bCs/>
-          <w:sz w:val="24"/>
-          <w:szCs w:val="32"/>
-          <w:lang w:val="bg-BG"/>
-        </w:rPr>
-      </w:pPr>
+        <w:t xml:space="preserve">документи, които се намират в папката </w:t>
+      </w:r>
+      <w:r>
+        <w:rPr>
+          <w:rFonts w:ascii="Arial" w:hAnsi="Arial" w:cs="Arial"/>
+          <w:b/>
+          <w:bCs/>
+          <w:sz w:val="24"/>
+          <w:szCs w:val="32"/>
+        </w:rPr>
+        <w:t>requirements</w:t>
+      </w:r>
+      <w:r>
+        <w:rPr>
+          <w:rFonts w:ascii="Arial" w:hAnsi="Arial" w:cs="Arial"/>
+          <w:bCs/>
+          <w:sz w:val="24"/>
+          <w:szCs w:val="32"/>
+        </w:rPr>
+        <w:t>.</w:t>
+      </w:r>
     </w:p>
     <w:p>
       <w:pPr>
@@ -3755,41 +4757,12 @@
         <w:jc w:val="both"/>
         <w:rPr>
           <w:rFonts w:ascii="Arial" w:hAnsi="Arial" w:cs="Arial"/>
-          <w:b/>
-          <w:bCs/>
-          <w:sz w:val="24"/>
-          <w:szCs w:val="32"/>
-          <w:lang w:val="bg-BG"/>
-        </w:rPr>
-      </w:pPr>
-    </w:p>
-    <w:p>
-      <w:pPr>
-        <w:pStyle w:val="a3"/>
-        <w:numPr>
-          <w:ilvl w:val="1"/>
-          <w:numId w:val="1"/>
-        </w:numPr>
-        <w:jc w:val="both"/>
-        <w:rPr>
-          <w:rFonts w:ascii="Arial" w:hAnsi="Arial" w:cs="Arial"/>
-          <w:b/>
-          <w:bCs/>
-          <w:sz w:val="28"/>
-          <w:szCs w:val="32"/>
-          <w:lang w:val="bg-BG"/>
-        </w:rPr>
-      </w:pPr>
-      <w:r>
-        <w:rPr>
-          <w:rFonts w:ascii="Arial" w:hAnsi="Arial" w:cs="Arial"/>
-          <w:bCs/>
-          <w:sz w:val="28"/>
-          <w:szCs w:val="32"/>
-          <w:lang w:val="bg-BG"/>
-        </w:rPr>
-        <w:t xml:space="preserve">Интервю с разработчиците </w:t>
-      </w:r>
+          <w:bCs/>
+          <w:sz w:val="24"/>
+          <w:szCs w:val="32"/>
+          <w:lang w:val="bg-BG"/>
+        </w:rPr>
+      </w:pPr>
     </w:p>
     <w:p>
       <w:pPr>
@@ -3798,164 +4771,25 @@
         <w:jc w:val="both"/>
         <w:rPr>
           <w:rFonts w:ascii="Arial" w:hAnsi="Arial" w:cs="Arial"/>
-          <w:b/>
-          <w:bCs/>
-          <w:sz w:val="24"/>
-          <w:szCs w:val="32"/>
-          <w:lang w:val="bg-BG"/>
-        </w:rPr>
-      </w:pPr>
-      <w:r>
-        <w:rPr>
-          <w:rFonts w:ascii="Arial" w:hAnsi="Arial" w:cs="Arial"/>
-          <w:bCs/>
-          <w:sz w:val="24"/>
-          <w:szCs w:val="32"/>
-          <w:lang w:val="bg-BG"/>
-        </w:rPr>
-        <w:t>Писахме имейл на</w:t>
-      </w:r>
-      <w:r>
-        <w:rPr>
-          <w:rFonts w:ascii="Arial" w:hAnsi="Arial" w:cs="Arial"/>
-          <w:bCs/>
-          <w:sz w:val="24"/>
-          <w:szCs w:val="32"/>
-          <w:lang w:val="bg-BG"/>
-        </w:rPr>
-        <w:t xml:space="preserve"> системата</w:t>
-      </w:r>
-      <w:r>
-        <w:rPr>
-          <w:rFonts w:ascii="Arial" w:hAnsi="Arial" w:cs="Arial"/>
-          <w:bCs/>
-          <w:sz w:val="24"/>
-          <w:szCs w:val="32"/>
-          <w:lang w:val="bg-BG"/>
-        </w:rPr>
-        <w:t xml:space="preserve"> </w:t>
-      </w:r>
-      <w:r>
-        <w:rPr>
-          <w:rFonts w:ascii="Arial" w:hAnsi="Arial" w:cs="Arial"/>
-          <w:bCs/>
-          <w:sz w:val="24"/>
-          <w:szCs w:val="32"/>
-        </w:rPr>
-        <w:t xml:space="preserve">Rezzo.bg, в който молим </w:t>
-      </w:r>
-      <w:r>
-        <w:rPr>
-          <w:rFonts w:ascii="Arial" w:hAnsi="Arial" w:cs="Arial"/>
-          <w:bCs/>
-          <w:sz w:val="24"/>
-          <w:szCs w:val="32"/>
-          <w:lang w:val="bg-BG"/>
-        </w:rPr>
-        <w:t xml:space="preserve">разработчиците им да попълнят анкета с въпроси за нашия проект. За съжаление не получихме обратен отговор и анкетата не е попълнена. Въпросите се намират в </w:t>
-      </w:r>
-      <w:r>
-        <w:rPr>
-          <w:rFonts w:ascii="Arial" w:hAnsi="Arial" w:cs="Arial"/>
-          <w:b/>
-          <w:bCs/>
-          <w:sz w:val="24"/>
-          <w:szCs w:val="32"/>
-        </w:rPr>
-        <w:t>rezervito-</w:t>
-      </w:r>
-      <w:r>
-        <w:rPr>
-          <w:rFonts w:ascii="Arial" w:hAnsi="Arial" w:cs="Arial"/>
-          <w:b/>
-          <w:bCs/>
-          <w:sz w:val="24"/>
-          <w:szCs w:val="32"/>
-        </w:rPr>
-        <w:t>developer</w:t>
-      </w:r>
-      <w:r>
-        <w:rPr>
-          <w:rFonts w:ascii="Arial" w:hAnsi="Arial" w:cs="Arial"/>
-          <w:b/>
-          <w:bCs/>
-          <w:sz w:val="24"/>
-          <w:szCs w:val="32"/>
-        </w:rPr>
-        <w:t>-interview</w:t>
-      </w:r>
-      <w:r>
-        <w:rPr>
-          <w:rFonts w:ascii="Arial" w:hAnsi="Arial" w:cs="Arial"/>
-          <w:b/>
-          <w:bCs/>
-          <w:sz w:val="24"/>
-          <w:szCs w:val="32"/>
-        </w:rPr>
-        <w:t>.</w:t>
-      </w:r>
-    </w:p>
-    <w:p>
-      <w:pPr>
-        <w:jc w:val="both"/>
-        <w:rPr>
-          <w:rFonts w:ascii="Arial" w:hAnsi="Arial" w:cs="Arial"/>
-          <w:lang w:val="bg-BG"/>
-        </w:rPr>
-      </w:pPr>
-      <w:r>
-        <w:rPr>
-          <w:rFonts w:ascii="Arial" w:hAnsi="Arial" w:cs="Arial"/>
-          <w:lang w:val="bg-BG"/>
-        </w:rPr>
-        <w:tab/>
-      </w:r>
-      <w:r>
-        <w:rPr>
-          <w:rFonts w:ascii="Arial" w:hAnsi="Arial" w:cs="Arial"/>
-          <w:lang w:val="bg-BG"/>
-        </w:rPr>
-        <w:tab/>
-      </w:r>
-    </w:p>
-    <w:p>
-      <w:pPr>
-        <w:pStyle w:val="a3"/>
-        <w:numPr>
-          <w:ilvl w:val="0"/>
-          <w:numId w:val="1"/>
-        </w:numPr>
-        <w:rPr>
-          <w:rFonts w:ascii="Arial" w:hAnsi="Arial" w:cs="Arial"/>
-          <w:b/>
-          <w:bCs/>
-          <w:sz w:val="32"/>
-          <w:szCs w:val="32"/>
-          <w:lang w:val="bg-BG"/>
-        </w:rPr>
-      </w:pPr>
-      <w:r>
-        <w:rPr>
-          <w:rFonts w:ascii="Arial" w:hAnsi="Arial" w:cs="Arial"/>
-          <w:b/>
-          <w:bCs/>
-          <w:sz w:val="32"/>
-          <w:szCs w:val="32"/>
-          <w:lang w:val="bg-BG"/>
-        </w:rPr>
-        <w:t>Прототип</w:t>
-      </w:r>
-      <w:r>
-        <w:rPr>
-          <w:rFonts w:ascii="Arial" w:hAnsi="Arial" w:cs="Arial"/>
-          <w:b/>
-          <w:bCs/>
-          <w:sz w:val="32"/>
-          <w:szCs w:val="32"/>
-          <w:lang w:val="bg-BG"/>
-        </w:rPr>
-        <w:t xml:space="preserve"> на системата</w:t>
-      </w:r>
+          <w:bCs/>
+          <w:sz w:val="24"/>
+          <w:szCs w:val="32"/>
+          <w:lang w:val="bg-BG"/>
+        </w:rPr>
+      </w:pPr>
+    </w:p>
+    <w:p>
+      <w:pPr>
+        <w:pStyle w:val="a3"/>
+        <w:ind w:left="360"/>
+        <w:rPr>
+          <w:rFonts w:ascii="Arial" w:hAnsi="Arial" w:cs="Arial"/>
+          <w:bCs/>
+          <w:sz w:val="24"/>
+          <w:szCs w:val="32"/>
+          <w:lang w:val="bg-BG"/>
+        </w:rPr>
+      </w:pPr>
     </w:p>
     <w:p>
       <w:pPr>

</xml_diff>